<commit_message>
Update cloneRow function to support vertical spanned cells.
</commit_message>
<xml_diff>
--- a/samples/Sample_03_TemplateCloneRow.docx
+++ b/samples/Sample_03_TemplateCloneRow.docx
@@ -29,7 +29,23 @@
           <w:rFonts w:ascii="Calibri" w:hAnsi="Calibri" w:cs="Calibri"/>
           <w:lang w:val="en-GB"/>
         </w:rPr>
-        <w:t xml:space="preserve">be edited by the PHPWord_Template class. </w:t>
+        <w:t xml:space="preserve">be edited by the </w:t>
+      </w:r>
+      <w:proofErr w:type="spellStart"/>
+      <w:r>
+        <w:rPr>
+          <w:rFonts w:ascii="Calibri" w:hAnsi="Calibri" w:cs="Calibri"/>
+          <w:lang w:val="en-GB"/>
+        </w:rPr>
+        <w:t>PHPWord_Template</w:t>
+      </w:r>
+      <w:proofErr w:type="spellEnd"/>
+      <w:r>
+        <w:rPr>
+          <w:rFonts w:ascii="Calibri" w:hAnsi="Calibri" w:cs="Calibri"/>
+          <w:lang w:val="en-GB"/>
+        </w:rPr>
+        <w:t xml:space="preserve"> class. </w:t>
       </w:r>
       <w:r>
         <w:rPr>
@@ -63,7 +79,47 @@
           <w:bCs/>
           <w:lang w:val="en-GB"/>
         </w:rPr>
-        <w:t>You just have to use the PHPWord search pattern like ${myReplacedValue}.</w:t>
+        <w:t xml:space="preserve">You just have to use the </w:t>
+      </w:r>
+      <w:proofErr w:type="spellStart"/>
+      <w:r>
+        <w:rPr>
+          <w:rFonts w:ascii="Calibri" w:hAnsi="Calibri" w:cs="Calibri"/>
+          <w:b/>
+          <w:bCs/>
+          <w:lang w:val="en-GB"/>
+        </w:rPr>
+        <w:t>PHPWord</w:t>
+      </w:r>
+      <w:proofErr w:type="spellEnd"/>
+      <w:r>
+        <w:rPr>
+          <w:rFonts w:ascii="Calibri" w:hAnsi="Calibri" w:cs="Calibri"/>
+          <w:b/>
+          <w:bCs/>
+          <w:lang w:val="en-GB"/>
+        </w:rPr>
+        <w:t xml:space="preserve"> search pattern like ${</w:t>
+      </w:r>
+      <w:proofErr w:type="spellStart"/>
+      <w:r>
+        <w:rPr>
+          <w:rFonts w:ascii="Calibri" w:hAnsi="Calibri" w:cs="Calibri"/>
+          <w:b/>
+          <w:bCs/>
+          <w:lang w:val="en-GB"/>
+        </w:rPr>
+        <w:t>myReplacedValue</w:t>
+      </w:r>
+      <w:proofErr w:type="spellEnd"/>
+      <w:r>
+        <w:rPr>
+          <w:rFonts w:ascii="Calibri" w:hAnsi="Calibri" w:cs="Calibri"/>
+          <w:b/>
+          <w:bCs/>
+          <w:lang w:val="en-GB"/>
+        </w:rPr>
+        <w:t>}.</w:t>
       </w:r>
     </w:p>
     <w:p>
@@ -159,6 +215,271 @@
     <w:p>
       <w:pPr>
         <w:rPr>
+          <w:rFonts w:asciiTheme="minorHAnsi" w:hAnsiTheme="minorHAnsi"/>
+          <w:lang w:val="en-GB"/>
+        </w:rPr>
+      </w:pPr>
+      <w:r>
+        <w:rPr>
+          <w:rFonts w:asciiTheme="minorHAnsi" w:hAnsiTheme="minorHAnsi"/>
+          <w:lang w:val="en-GB"/>
+        </w:rPr>
+        <w:t>Or you can use complex tables like these:</w:t>
+      </w:r>
+    </w:p>
+    <w:p>
+      <w:pPr>
+        <w:rPr>
+          <w:lang w:val="en-GB"/>
+        </w:rPr>
+      </w:pPr>
+    </w:p>
+    <w:tbl>
+      <w:tblPr>
+        <w:tblStyle w:val="TableGrid"/>
+        <w:tblW w:w="0" w:type="auto"/>
+        <w:tblLook w:val="04A0" w:firstRow="1" w:lastRow="0" w:firstColumn="1" w:lastColumn="0" w:noHBand="0" w:noVBand="1"/>
+      </w:tblPr>
+      <w:tblGrid>
+        <w:gridCol w:w="3070"/>
+        <w:gridCol w:w="3071"/>
+        <w:gridCol w:w="3071"/>
+      </w:tblGrid>
+      <w:tr>
+        <w:tc>
+          <w:tcPr>
+            <w:tcW w:w="3070" w:type="dxa"/>
+            <w:vMerge w:val="restart"/>
+          </w:tcPr>
+          <w:p>
+            <w:pPr>
+              <w:rPr>
+                <w:lang w:val="en-GB"/>
+              </w:rPr>
+            </w:pPr>
+            <w:r>
+              <w:rPr>
+                <w:lang w:val="en-GB"/>
+              </w:rPr>
+              <w:t>${</w:t>
+            </w:r>
+            <w:proofErr w:type="spellStart"/>
+            <w:r>
+              <w:rPr>
+                <w:lang w:val="en-GB"/>
+              </w:rPr>
+              <w:t>userId</w:t>
+            </w:r>
+            <w:proofErr w:type="spellEnd"/>
+            <w:r>
+              <w:rPr>
+                <w:lang w:val="en-GB"/>
+              </w:rPr>
+              <w:t>}</w:t>
+            </w:r>
+          </w:p>
+        </w:tc>
+        <w:tc>
+          <w:tcPr>
+            <w:tcW w:w="3071" w:type="dxa"/>
+          </w:tcPr>
+          <w:p>
+            <w:pPr>
+              <w:rPr>
+                <w:lang w:val="en-GB"/>
+              </w:rPr>
+            </w:pPr>
+            <w:r>
+              <w:rPr>
+                <w:lang w:val="en-GB"/>
+              </w:rPr>
+              <w:t>Name</w:t>
+            </w:r>
+          </w:p>
+        </w:tc>
+        <w:tc>
+          <w:tcPr>
+            <w:tcW w:w="3071" w:type="dxa"/>
+          </w:tcPr>
+          <w:p>
+            <w:pPr>
+              <w:rPr>
+                <w:lang w:val="en-GB"/>
+              </w:rPr>
+            </w:pPr>
+            <w:r>
+              <w:rPr>
+                <w:lang w:val="en-GB"/>
+              </w:rPr>
+              <w:t>${</w:t>
+            </w:r>
+            <w:proofErr w:type="spellStart"/>
+            <w:r>
+              <w:rPr>
+                <w:lang w:val="en-GB"/>
+              </w:rPr>
+              <w:t>userName</w:t>
+            </w:r>
+            <w:proofErr w:type="spellEnd"/>
+            <w:r>
+              <w:rPr>
+                <w:lang w:val="en-GB"/>
+              </w:rPr>
+              <w:t>}</w:t>
+            </w:r>
+          </w:p>
+        </w:tc>
+      </w:tr>
+      <w:tr>
+        <w:tc>
+          <w:tcPr>
+            <w:tcW w:w="3070" w:type="dxa"/>
+            <w:vMerge/>
+          </w:tcPr>
+          <w:p>
+            <w:pPr>
+              <w:rPr>
+                <w:lang w:val="en-GB"/>
+              </w:rPr>
+            </w:pPr>
+          </w:p>
+        </w:tc>
+        <w:tc>
+          <w:tcPr>
+            <w:tcW w:w="3071" w:type="dxa"/>
+          </w:tcPr>
+          <w:p>
+            <w:pPr>
+              <w:rPr>
+                <w:lang w:val="en-GB"/>
+              </w:rPr>
+            </w:pPr>
+            <w:r>
+              <w:rPr>
+                <w:lang w:val="en-GB"/>
+              </w:rPr>
+              <w:t>First name</w:t>
+            </w:r>
+          </w:p>
+        </w:tc>
+        <w:tc>
+          <w:tcPr>
+            <w:tcW w:w="3071" w:type="dxa"/>
+          </w:tcPr>
+          <w:p>
+            <w:pPr>
+              <w:rPr>
+                <w:lang w:val="en-GB"/>
+              </w:rPr>
+            </w:pPr>
+            <w:r>
+              <w:rPr>
+                <w:lang w:val="en-GB"/>
+              </w:rPr>
+              <w:t>${</w:t>
+            </w:r>
+            <w:proofErr w:type="spellStart"/>
+            <w:r>
+              <w:rPr>
+                <w:lang w:val="en-GB"/>
+              </w:rPr>
+              <w:t>userFirstName</w:t>
+            </w:r>
+            <w:proofErr w:type="spellEnd"/>
+            <w:r>
+              <w:rPr>
+                <w:lang w:val="en-GB"/>
+              </w:rPr>
+              <w:t>}</w:t>
+            </w:r>
+          </w:p>
+        </w:tc>
+      </w:tr>
+      <w:tr>
+        <w:tc>
+          <w:tcPr>
+            <w:tcW w:w="3070" w:type="dxa"/>
+            <w:vMerge/>
+          </w:tcPr>
+          <w:p>
+            <w:pPr>
+              <w:rPr>
+                <w:lang w:val="en-GB"/>
+              </w:rPr>
+            </w:pPr>
+          </w:p>
+        </w:tc>
+        <w:tc>
+          <w:tcPr>
+            <w:tcW w:w="3071" w:type="dxa"/>
+          </w:tcPr>
+          <w:p>
+            <w:pPr>
+              <w:rPr>
+                <w:lang w:val="en-GB"/>
+              </w:rPr>
+            </w:pPr>
+            <w:r>
+              <w:rPr>
+                <w:lang w:val="en-GB"/>
+              </w:rPr>
+              <w:t>Phone</w:t>
+            </w:r>
+          </w:p>
+        </w:tc>
+        <w:tc>
+          <w:tcPr>
+            <w:tcW w:w="3071" w:type="dxa"/>
+          </w:tcPr>
+          <w:p>
+            <w:pPr>
+              <w:rPr>
+                <w:lang w:val="en-GB"/>
+              </w:rPr>
+            </w:pPr>
+            <w:r>
+              <w:rPr>
+                <w:lang w:val="en-GB"/>
+              </w:rPr>
+              <w:t>${</w:t>
+            </w:r>
+            <w:proofErr w:type="spellStart"/>
+            <w:r>
+              <w:rPr>
+                <w:lang w:val="en-GB"/>
+              </w:rPr>
+              <w:t>userPhone</w:t>
+            </w:r>
+            <w:proofErr w:type="spellEnd"/>
+            <w:r>
+              <w:rPr>
+                <w:lang w:val="en-GB"/>
+              </w:rPr>
+              <w:t>}</w:t>
+            </w:r>
+          </w:p>
+        </w:tc>
+      </w:tr>
+    </w:tbl>
+    <w:p>
+      <w:pPr>
+        <w:rPr>
+          <w:lang w:val="en-GB"/>
+        </w:rPr>
+      </w:pPr>
+      <w:bookmarkStart w:id="0" w:name="_GoBack"/>
+      <w:bookmarkEnd w:id="0"/>
+    </w:p>
+    <w:p>
+      <w:pPr>
+        <w:rPr>
+          <w:lang w:val="en-GB"/>
+        </w:rPr>
+      </w:pPr>
+    </w:p>
+    <w:p>
+      <w:pPr>
+        <w:rPr>
           <w:lang w:val="en-GB"/>
         </w:rPr>
       </w:pPr>
@@ -196,16 +517,7 @@
           <w:highlight w:val="yellow"/>
           <w:lang w:val="en-GB"/>
         </w:rPr>
-        <w:t xml:space="preserve"> Than</w:t>
-      </w:r>
-      <w:bookmarkStart w:id="0" w:name="_GoBack"/>
-      <w:bookmarkEnd w:id="0"/>
-      <w:r>
-        <w:rPr>
-          <w:highlight w:val="yellow"/>
-          <w:lang w:val="en-GB"/>
-        </w:rPr>
-        <w:t>ks for reading</w:t>
+        <w:t xml:space="preserve"> Thanks for reading</w:t>
       </w:r>
       <w:r>
         <w:rPr>
@@ -310,7 +622,14 @@
         <w:rStyle w:val="PageNumber"/>
         <w:rFonts w:ascii="Calibri" w:hAnsi="Calibri" w:cs="Calibri"/>
       </w:rPr>
-      <w:t xml:space="preserve"> / </w:t>
+      <w:t xml:space="preserve"> </w:t>
+    </w:r>
+    <w:r>
+      <w:rPr>
+        <w:rStyle w:val="PageNumber"/>
+        <w:rFonts w:ascii="Calibri" w:hAnsi="Calibri" w:cs="Calibri"/>
+      </w:rPr>
+      <w:t xml:space="preserve">/ </w:t>
     </w:r>
     <w:r>
       <w:rPr>

</xml_diff>